<commit_message>
runserver listen to 0.0.0.0:8000
</commit_message>
<xml_diff>
--- a/notes/Deploy to Ubuntu Apache2/Install mod_wsgi from source .docx
+++ b/notes/Deploy to Ubuntu Apache2/Install mod_wsgi from source .docx
@@ -273,13 +273,7 @@
         <w:rPr>
           <w:color w:val="F4B29A"/>
         </w:rPr>
-        <w:t xml:space="preserve"> </w:t>
-      </w:r>
-      <w:r>
-        <w:rPr>
-          <w:color w:val="F4B29A"/>
-        </w:rPr>
-        <w:t>tar -</w:t>
+        <w:t xml:space="preserve"> tar -</w:t>
       </w:r>
       <w:proofErr w:type="spellStart"/>
       <w:r>
@@ -293,55 +287,7 @@
         <w:rPr>
           <w:color w:val="F4B29A"/>
         </w:rPr>
-        <w:t xml:space="preserve"> 4.</w:t>
-      </w:r>
-      <w:r>
-        <w:rPr>
-          <w:color w:val="F4B29A"/>
-        </w:rPr>
-        <w:t>7</w:t>
-      </w:r>
-      <w:r>
-        <w:rPr>
-          <w:color w:val="F4B29A"/>
-        </w:rPr>
-        <w:t>.</w:t>
-      </w:r>
-      <w:r>
-        <w:rPr>
-          <w:color w:val="F4B29A"/>
-        </w:rPr>
-        <w:t>1</w:t>
-      </w:r>
-      <w:r>
-        <w:rPr>
-          <w:color w:val="F4B29A"/>
-        </w:rPr>
-        <w:t>.tar.gz mod_wsgi-4.</w:t>
-      </w:r>
-      <w:r>
-        <w:rPr>
-          <w:color w:val="F4B29A"/>
-        </w:rPr>
-        <w:t>7</w:t>
-      </w:r>
-      <w:r>
-        <w:rPr>
-          <w:color w:val="F4B29A"/>
-        </w:rPr>
-        <w:t>.</w:t>
-      </w:r>
-      <w:r>
-        <w:rPr>
-          <w:color w:val="F4B29A"/>
-        </w:rPr>
-        <w:t>1</w:t>
-      </w:r>
-      <w:r>
-        <w:rPr>
-          <w:color w:val="F4B29A"/>
-        </w:rPr>
-        <w:t>/</w:t>
+        <w:t xml:space="preserve"> 4.7.1.tar.gz mod_wsgi-4.7.1/</w:t>
       </w:r>
     </w:p>
     <w:p>
@@ -415,31 +361,7 @@
         <w:rPr>
           <w:color w:val="F4B29A"/>
         </w:rPr>
-        <w:t>$ cd mod_wsgi-4.</w:t>
-      </w:r>
-      <w:r>
-        <w:rPr>
-          <w:color w:val="F4B29A"/>
-        </w:rPr>
-        <w:t>7</w:t>
-      </w:r>
-      <w:r>
-        <w:rPr>
-          <w:color w:val="F4B29A"/>
-        </w:rPr>
-        <w:t>.</w:t>
-      </w:r>
-      <w:r>
-        <w:rPr>
-          <w:color w:val="F4B29A"/>
-        </w:rPr>
-        <w:t>1</w:t>
-      </w:r>
-      <w:r>
-        <w:rPr>
-          <w:color w:val="F4B29A"/>
-        </w:rPr>
-        <w:t>/</w:t>
+        <w:t>$ cd mod_wsgi-4.7.1/</w:t>
       </w:r>
     </w:p>
     <w:p>
@@ -556,12 +478,32 @@
           <w:color w:val="F4B29A"/>
         </w:rPr>
       </w:pPr>
+      <w:r>
+        <w:rPr>
+          <w:color w:val="F4B29A"/>
+        </w:rPr>
+        <w:t xml:space="preserve">$ </w:t>
+      </w:r>
+      <w:proofErr w:type="spellStart"/>
       <w:proofErr w:type="gramStart"/>
       <w:r>
         <w:rPr>
           <w:color w:val="F4B29A"/>
         </w:rPr>
-        <w:t>$ .</w:t>
+        <w:t>sudo</w:t>
+      </w:r>
+      <w:proofErr w:type="spellEnd"/>
+      <w:r>
+        <w:rPr>
+          <w:color w:val="F4B29A"/>
+        </w:rPr>
+        <w:t xml:space="preserve"> </w:t>
+      </w:r>
+      <w:r>
+        <w:rPr>
+          <w:color w:val="F4B29A"/>
+        </w:rPr>
+        <w:t>.</w:t>
       </w:r>
       <w:proofErr w:type="gramEnd"/>
       <w:r>
@@ -610,13 +552,7 @@
         <w:rPr>
           <w:color w:val="F4B29A"/>
         </w:rPr>
-        <w:t xml:space="preserve"> </w:t>
-      </w:r>
-      <w:r>
-        <w:rPr>
-          <w:color w:val="F4B29A"/>
-        </w:rPr>
-        <w:t>make</w:t>
+        <w:t xml:space="preserve"> make</w:t>
       </w:r>
     </w:p>
     <w:p>
@@ -695,13 +631,7 @@
         <w:rPr>
           <w:color w:val="F4B29A"/>
         </w:rPr>
-        <w:t xml:space="preserve"> </w:t>
-      </w:r>
-      <w:r>
-        <w:rPr>
-          <w:color w:val="F4B29A"/>
-        </w:rPr>
-        <w:t>make install</w:t>
+        <w:t xml:space="preserve"> make install</w:t>
       </w:r>
     </w:p>
     <w:p/>

</xml_diff>